<commit_message>
Agrandi et souligné les titres
</commit_message>
<xml_diff>
--- a/docs/Tâches.docx
+++ b/docs/Tâches.docx
@@ -286,11 +286,65 @@
         <w:rPr>
           <w:highlight w:val="yellow"/>
         </w:rPr>
-        <w:t>Mode de tir (click ou press)</w:t>
-      </w:r>
-      <w:r>
-        <w:rPr>
-          <w:highlight w:val="yellow"/>
+        <w:t xml:space="preserve">Mode de tir (click ou press) </w:t>
+      </w:r>
+    </w:p>
+    <w:p>
+      <w:pPr>
+        <w:pStyle w:val="Paragraphedeliste"/>
+        <w:numPr>
+          <w:ilvl w:val="1"/>
+          <w:numId w:val="1"/>
+        </w:numPr>
+        <w:rPr>
+          <w:highlight w:val="yellow"/>
+        </w:rPr>
+      </w:pPr>
+      <w:r>
+        <w:rPr>
+          <w:highlight w:val="yellow"/>
+        </w:rPr>
+        <w:t>Projectiles</w:t>
+      </w:r>
+    </w:p>
+    <w:p>
+      <w:pPr>
+        <w:pStyle w:val="Paragraphedeliste"/>
+        <w:numPr>
+          <w:ilvl w:val="0"/>
+          <w:numId w:val="1"/>
+        </w:numPr>
+        <w:rPr>
+          <w:highlight w:val="red"/>
+        </w:rPr>
+      </w:pPr>
+      <w:r>
+        <w:rPr>
+          <w:highlight w:val="red"/>
+        </w:rPr>
+        <w:t>Score</w:t>
+      </w:r>
+    </w:p>
+    <w:p>
+      <w:pPr>
+        <w:pStyle w:val="Paragraphedeliste"/>
+        <w:numPr>
+          <w:ilvl w:val="0"/>
+          <w:numId w:val="1"/>
+        </w:numPr>
+        <w:rPr>
+          <w:highlight w:val="red"/>
+        </w:rPr>
+      </w:pPr>
+      <w:r>
+        <w:rPr>
+          <w:highlight w:val="red"/>
+        </w:rPr>
+        <w:t>Timeur</w:t>
+      </w:r>
+      <w:r>
+        <w:rPr>
+          <w:highlight w:val="red"/>
         </w:rPr>
         <w:t xml:space="preserve"> </w:t>
       </w:r>
@@ -299,6 +353,24 @@
       <w:pPr>
         <w:pStyle w:val="Paragraphedeliste"/>
         <w:numPr>
+          <w:ilvl w:val="0"/>
+          <w:numId w:val="1"/>
+        </w:numPr>
+        <w:rPr>
+          <w:highlight w:val="yellow"/>
+        </w:rPr>
+      </w:pPr>
+      <w:r>
+        <w:rPr>
+          <w:highlight w:val="yellow"/>
+        </w:rPr>
+        <w:t>Items</w:t>
+      </w:r>
+    </w:p>
+    <w:p>
+      <w:pPr>
+        <w:pStyle w:val="Paragraphedeliste"/>
+        <w:numPr>
           <w:ilvl w:val="1"/>
           <w:numId w:val="1"/>
         </w:numPr>
@@ -310,67 +382,7 @@
         <w:rPr>
           <w:highlight w:val="yellow"/>
         </w:rPr>
-        <w:t>Projectiles</w:t>
-      </w:r>
-    </w:p>
-    <w:p>
-      <w:pPr>
-        <w:pStyle w:val="Paragraphedeliste"/>
-        <w:numPr>
-          <w:ilvl w:val="0"/>
-          <w:numId w:val="1"/>
-        </w:numPr>
-        <w:rPr>
-          <w:highlight w:val="red"/>
-        </w:rPr>
-      </w:pPr>
-      <w:r>
-        <w:rPr>
-          <w:highlight w:val="red"/>
-        </w:rPr>
-        <w:t>Score</w:t>
-      </w:r>
-    </w:p>
-    <w:p>
-      <w:pPr>
-        <w:pStyle w:val="Paragraphedeliste"/>
-        <w:numPr>
-          <w:ilvl w:val="0"/>
-          <w:numId w:val="1"/>
-        </w:numPr>
-        <w:rPr>
-          <w:highlight w:val="red"/>
-        </w:rPr>
-      </w:pPr>
-      <w:r>
-        <w:rPr>
-          <w:highlight w:val="red"/>
-        </w:rPr>
-        <w:t>Timeur</w:t>
-      </w:r>
-      <w:r>
-        <w:rPr>
-          <w:highlight w:val="red"/>
-        </w:rPr>
-        <w:t xml:space="preserve"> </w:t>
-      </w:r>
-    </w:p>
-    <w:p>
-      <w:pPr>
-        <w:pStyle w:val="Paragraphedeliste"/>
-        <w:numPr>
-          <w:ilvl w:val="0"/>
-          <w:numId w:val="1"/>
-        </w:numPr>
-        <w:rPr>
-          <w:highlight w:val="yellow"/>
-        </w:rPr>
-      </w:pPr>
-      <w:r>
-        <w:rPr>
-          <w:highlight w:val="yellow"/>
-        </w:rPr>
-        <w:t>Items</w:t>
+        <w:t>Buffs</w:t>
       </w:r>
     </w:p>
     <w:p>
@@ -384,45 +396,23 @@
           <w:highlight w:val="yellow"/>
         </w:rPr>
       </w:pPr>
-      <w:proofErr w:type="spellStart"/>
-      <w:r>
-        <w:rPr>
-          <w:highlight w:val="yellow"/>
-        </w:rPr>
-        <w:t>Buffs</w:t>
-      </w:r>
-      <w:proofErr w:type="spellEnd"/>
-    </w:p>
-    <w:p>
-      <w:pPr>
-        <w:pStyle w:val="Paragraphedeliste"/>
-        <w:numPr>
-          <w:ilvl w:val="1"/>
-          <w:numId w:val="1"/>
-        </w:numPr>
-        <w:rPr>
-          <w:highlight w:val="yellow"/>
-        </w:rPr>
-      </w:pPr>
-      <w:proofErr w:type="spellStart"/>
       <w:r>
         <w:rPr>
           <w:highlight w:val="yellow"/>
         </w:rPr>
         <w:t>Debuffs</w:t>
-      </w:r>
-      <w:proofErr w:type="spellEnd"/>
-    </w:p>
-    <w:p/>
-    <w:p>
-      <w:pPr>
-        <w:pStyle w:val="Titre1"/>
-      </w:pPr>
-      <w:r>
-        <w:t>Conception des graphiques</w:t>
       </w:r>
       <w:bookmarkStart w:id="0" w:name="_GoBack"/>
       <w:bookmarkEnd w:id="0"/>
+    </w:p>
+    <w:p/>
+    <w:p>
+      <w:pPr>
+        <w:pStyle w:val="Titre1"/>
+      </w:pPr>
+      <w:r>
+        <w:t>Conception des graphiques</w:t>
+      </w:r>
     </w:p>
     <w:p>
       <w:pPr>

</xml_diff>